<commit_message>
Updated the paperwork for the first iteration
</commit_message>
<xml_diff>
--- a/Game design paperwork.docx
+++ b/Game design paperwork.docx
@@ -202,8 +202,173 @@
           <w:rFonts w:ascii="Times New Roman" w:hAnsi="Times New Roman" w:cs="Times New Roman"/>
           <w:sz w:val="24"/>
           <w:szCs w:val="24"/>
-        </w:rPr>
-      </w:pPr>
+          <w:u w:val="single"/>
+        </w:rPr>
+      </w:pPr>
+    </w:p>
+    <w:p>
+      <w:pPr>
+        <w:jc w:val="both"/>
+        <w:rPr>
+          <w:rFonts w:ascii="Times New Roman" w:hAnsi="Times New Roman" w:cs="Times New Roman"/>
+          <w:b/>
+          <w:bCs/>
+          <w:sz w:val="28"/>
+          <w:szCs w:val="28"/>
+          <w:u w:val="single"/>
+        </w:rPr>
+      </w:pPr>
+      <w:r>
+        <w:rPr>
+          <w:rFonts w:ascii="Times New Roman" w:hAnsi="Times New Roman" w:cs="Times New Roman"/>
+          <w:b/>
+          <w:bCs/>
+          <w:sz w:val="28"/>
+          <w:szCs w:val="28"/>
+          <w:u w:val="single"/>
+        </w:rPr>
+        <w:t>Iteration 1:</w:t>
+      </w:r>
+    </w:p>
+    <w:p>
+      <w:pPr>
+        <w:pStyle w:val="ListParagraph"/>
+        <w:numPr>
+          <w:ilvl w:val="0"/>
+          <w:numId w:val="1"/>
+        </w:numPr>
+        <w:jc w:val="both"/>
+        <w:rPr>
+          <w:rFonts w:ascii="Times New Roman" w:hAnsi="Times New Roman" w:cs="Times New Roman"/>
+          <w:sz w:val="24"/>
+          <w:szCs w:val="24"/>
+        </w:rPr>
+      </w:pPr>
+      <w:r>
+        <w:rPr>
+          <w:rFonts w:ascii="Times New Roman" w:hAnsi="Times New Roman" w:cs="Times New Roman"/>
+          <w:sz w:val="24"/>
+          <w:szCs w:val="24"/>
+        </w:rPr>
+        <w:t>Designed a basic game prototype that reflects the general game flow and how the game is basically played</w:t>
+      </w:r>
+    </w:p>
+    <w:p>
+      <w:pPr>
+        <w:pStyle w:val="ListParagraph"/>
+        <w:numPr>
+          <w:ilvl w:val="0"/>
+          <w:numId w:val="1"/>
+        </w:numPr>
+        <w:jc w:val="both"/>
+        <w:rPr>
+          <w:rFonts w:ascii="Times New Roman" w:hAnsi="Times New Roman" w:cs="Times New Roman"/>
+          <w:sz w:val="24"/>
+          <w:szCs w:val="24"/>
+        </w:rPr>
+      </w:pPr>
+      <w:r>
+        <w:rPr>
+          <w:rFonts w:ascii="Times New Roman" w:hAnsi="Times New Roman" w:cs="Times New Roman"/>
+          <w:sz w:val="24"/>
+          <w:szCs w:val="24"/>
+        </w:rPr>
+        <w:t>Implemented question, score, possible answers areas</w:t>
+      </w:r>
+    </w:p>
+    <w:p>
+      <w:pPr>
+        <w:pStyle w:val="ListParagraph"/>
+        <w:numPr>
+          <w:ilvl w:val="0"/>
+          <w:numId w:val="1"/>
+        </w:numPr>
+        <w:jc w:val="both"/>
+        <w:rPr>
+          <w:rFonts w:ascii="Times New Roman" w:hAnsi="Times New Roman" w:cs="Times New Roman"/>
+          <w:sz w:val="24"/>
+          <w:szCs w:val="24"/>
+        </w:rPr>
+      </w:pPr>
+      <w:r>
+        <w:rPr>
+          <w:rFonts w:ascii="Times New Roman" w:hAnsi="Times New Roman" w:cs="Times New Roman"/>
+          <w:sz w:val="24"/>
+          <w:szCs w:val="24"/>
+        </w:rPr>
+        <w:t xml:space="preserve">The questions are </w:t>
+      </w:r>
+      <w:r>
+        <w:rPr>
+          <w:rFonts w:ascii="Times New Roman" w:hAnsi="Times New Roman" w:cs="Times New Roman"/>
+          <w:sz w:val="24"/>
+          <w:szCs w:val="24"/>
+        </w:rPr>
+        <w:t>randomly chosen</w:t>
+      </w:r>
+      <w:r>
+        <w:rPr>
+          <w:rFonts w:ascii="Times New Roman" w:hAnsi="Times New Roman" w:cs="Times New Roman"/>
+          <w:sz w:val="24"/>
+          <w:szCs w:val="24"/>
+        </w:rPr>
+        <w:t xml:space="preserve"> from a list</w:t>
+      </w:r>
+      <w:r>
+        <w:rPr>
+          <w:rFonts w:ascii="Times New Roman" w:hAnsi="Times New Roman" w:cs="Times New Roman"/>
+          <w:sz w:val="24"/>
+          <w:szCs w:val="24"/>
+        </w:rPr>
+        <w:t xml:space="preserve"> </w:t>
+      </w:r>
+      <w:r>
+        <w:rPr>
+          <w:rFonts w:ascii="Times New Roman" w:hAnsi="Times New Roman" w:cs="Times New Roman"/>
+          <w:sz w:val="24"/>
+          <w:szCs w:val="24"/>
+        </w:rPr>
+        <w:t xml:space="preserve">(for now, they will be </w:t>
+      </w:r>
+      <w:r>
+        <w:rPr>
+          <w:rFonts w:ascii="Times New Roman" w:hAnsi="Times New Roman" w:cs="Times New Roman"/>
+          <w:sz w:val="24"/>
+          <w:szCs w:val="24"/>
+        </w:rPr>
+        <w:t>fetched</w:t>
+      </w:r>
+      <w:r>
+        <w:rPr>
+          <w:rFonts w:ascii="Times New Roman" w:hAnsi="Times New Roman" w:cs="Times New Roman"/>
+          <w:sz w:val="24"/>
+          <w:szCs w:val="24"/>
+        </w:rPr>
+        <w:t xml:space="preserve"> from a database later) </w:t>
+      </w:r>
+    </w:p>
+    <w:p>
+      <w:pPr>
+        <w:pStyle w:val="ListParagraph"/>
+        <w:numPr>
+          <w:ilvl w:val="0"/>
+          <w:numId w:val="1"/>
+        </w:numPr>
+        <w:jc w:val="both"/>
+        <w:rPr>
+          <w:rFonts w:ascii="Times New Roman" w:hAnsi="Times New Roman" w:cs="Times New Roman"/>
+          <w:sz w:val="24"/>
+          <w:szCs w:val="24"/>
+        </w:rPr>
+      </w:pPr>
+      <w:r>
+        <w:rPr>
+          <w:rFonts w:ascii="Times New Roman" w:hAnsi="Times New Roman" w:cs="Times New Roman"/>
+          <w:sz w:val="24"/>
+          <w:szCs w:val="24"/>
+        </w:rPr>
+        <w:t>After a player selects an option for the current question, a new one will be generated and the score will be automatically updated</w:t>
+      </w:r>
     </w:p>
     <w:sectPr>
       <w:pgSz w:w="12240" w:h="15840"/>

</xml_diff>

<commit_message>
Update Game design paperwork.docx
</commit_message>
<xml_diff>
--- a/Game design paperwork.docx
+++ b/Game design paperwork.docx
@@ -218,6 +218,7 @@
           <w:u w:val="single"/>
         </w:rPr>
       </w:pPr>
+      <w:bookmarkStart w:id="0" w:name="_Hlk67516757"/>
       <w:r>
         <w:rPr>
           <w:rFonts w:ascii="Times New Roman" w:hAnsi="Times New Roman" w:cs="Times New Roman"/>
@@ -230,6 +231,7 @@
         <w:t>Iteration 1:</w:t>
       </w:r>
     </w:p>
+    <w:bookmarkEnd w:id="0"/>
     <w:p>
       <w:pPr>
         <w:pStyle w:val="ListParagraph"/>
@@ -369,6 +371,121 @@
         </w:rPr>
         <w:t>After a player selects an option for the current question, a new one will be generated and the score will be automatically updated</w:t>
       </w:r>
+    </w:p>
+    <w:p>
+      <w:pPr>
+        <w:jc w:val="both"/>
+        <w:rPr>
+          <w:rFonts w:ascii="Times New Roman" w:hAnsi="Times New Roman" w:cs="Times New Roman"/>
+          <w:b/>
+          <w:bCs/>
+          <w:sz w:val="28"/>
+          <w:szCs w:val="28"/>
+          <w:u w:val="single"/>
+        </w:rPr>
+      </w:pPr>
+    </w:p>
+    <w:p>
+      <w:pPr>
+        <w:jc w:val="both"/>
+        <w:rPr>
+          <w:rFonts w:ascii="Times New Roman" w:hAnsi="Times New Roman" w:cs="Times New Roman"/>
+          <w:b/>
+          <w:bCs/>
+          <w:sz w:val="28"/>
+          <w:szCs w:val="28"/>
+          <w:u w:val="single"/>
+        </w:rPr>
+      </w:pPr>
+      <w:r>
+        <w:rPr>
+          <w:rFonts w:ascii="Times New Roman" w:hAnsi="Times New Roman" w:cs="Times New Roman"/>
+          <w:b/>
+          <w:bCs/>
+          <w:sz w:val="28"/>
+          <w:szCs w:val="28"/>
+          <w:u w:val="single"/>
+        </w:rPr>
+        <w:t xml:space="preserve">Iteration </w:t>
+      </w:r>
+      <w:r>
+        <w:rPr>
+          <w:rFonts w:ascii="Times New Roman" w:hAnsi="Times New Roman" w:cs="Times New Roman"/>
+          <w:b/>
+          <w:bCs/>
+          <w:sz w:val="28"/>
+          <w:szCs w:val="28"/>
+          <w:u w:val="single"/>
+        </w:rPr>
+        <w:t>2</w:t>
+      </w:r>
+      <w:r>
+        <w:rPr>
+          <w:rFonts w:ascii="Times New Roman" w:hAnsi="Times New Roman" w:cs="Times New Roman"/>
+          <w:b/>
+          <w:bCs/>
+          <w:sz w:val="28"/>
+          <w:szCs w:val="28"/>
+          <w:u w:val="single"/>
+        </w:rPr>
+        <w:t>:</w:t>
+      </w:r>
+    </w:p>
+    <w:p>
+      <w:pPr>
+        <w:pStyle w:val="ListParagraph"/>
+        <w:numPr>
+          <w:ilvl w:val="0"/>
+          <w:numId w:val="1"/>
+        </w:numPr>
+        <w:jc w:val="both"/>
+        <w:rPr>
+          <w:rFonts w:ascii="Times New Roman" w:hAnsi="Times New Roman" w:cs="Times New Roman"/>
+          <w:sz w:val="28"/>
+          <w:szCs w:val="28"/>
+        </w:rPr>
+      </w:pPr>
+      <w:r>
+        <w:rPr>
+          <w:rFonts w:ascii="Times New Roman" w:hAnsi="Times New Roman" w:cs="Times New Roman"/>
+          <w:sz w:val="24"/>
+          <w:szCs w:val="24"/>
+        </w:rPr>
+        <w:t>Created a database for storing the questions and connected it to the game</w:t>
+      </w:r>
+    </w:p>
+    <w:p>
+      <w:pPr>
+        <w:pStyle w:val="ListParagraph"/>
+        <w:numPr>
+          <w:ilvl w:val="0"/>
+          <w:numId w:val="1"/>
+        </w:numPr>
+        <w:jc w:val="both"/>
+        <w:rPr>
+          <w:rFonts w:ascii="Times New Roman" w:hAnsi="Times New Roman" w:cs="Times New Roman"/>
+          <w:sz w:val="28"/>
+          <w:szCs w:val="28"/>
+        </w:rPr>
+      </w:pPr>
+      <w:r>
+        <w:rPr>
+          <w:rFonts w:ascii="Times New Roman" w:hAnsi="Times New Roman" w:cs="Times New Roman"/>
+          <w:sz w:val="24"/>
+          <w:szCs w:val="24"/>
+        </w:rPr>
+        <w:t>Improved UI experience by creating a main menu</w:t>
+      </w:r>
+    </w:p>
+    <w:p>
+      <w:pPr>
+        <w:jc w:val="both"/>
+        <w:rPr>
+          <w:rFonts w:ascii="Times New Roman" w:hAnsi="Times New Roman" w:cs="Times New Roman"/>
+          <w:sz w:val="24"/>
+          <w:szCs w:val="24"/>
+        </w:rPr>
+      </w:pPr>
     </w:p>
     <w:sectPr>
       <w:pgSz w:w="12240" w:h="15840"/>
@@ -898,6 +1015,7 @@
   <w:style w:type="paragraph" w:default="1" w:styleId="Normal">
     <w:name w:val="Normal"/>
     <w:qFormat/>
+    <w:rsid w:val="00826AFD"/>
   </w:style>
   <w:style w:type="character" w:default="1" w:styleId="DefaultParagraphFont">
     <w:name w:val="Default Paragraph Font"/>

</xml_diff>

<commit_message>
Continued working on the multiplayer part and added an end-game scene
</commit_message>
<xml_diff>
--- a/Game design paperwork.docx
+++ b/Game design paperwork.docx
@@ -46,7 +46,25 @@
           <w:sz w:val="24"/>
           <w:szCs w:val="24"/>
         </w:rPr>
-        <w:t xml:space="preserve">Team composition: Rogoza </w:t>
+        <w:t xml:space="preserve">Team composition: </w:t>
+      </w:r>
+      <w:proofErr w:type="spellStart"/>
+      <w:r>
+        <w:rPr>
+          <w:rFonts w:ascii="Times New Roman" w:hAnsi="Times New Roman" w:cs="Times New Roman"/>
+          <w:sz w:val="24"/>
+          <w:szCs w:val="24"/>
+        </w:rPr>
+        <w:t>Rogoza</w:t>
+      </w:r>
+      <w:proofErr w:type="spellEnd"/>
+      <w:r>
+        <w:rPr>
+          <w:rFonts w:ascii="Times New Roman" w:hAnsi="Times New Roman" w:cs="Times New Roman"/>
+          <w:sz w:val="24"/>
+          <w:szCs w:val="24"/>
+        </w:rPr>
+        <w:t xml:space="preserve"> </w:t>
       </w:r>
       <w:r>
         <w:rPr>
@@ -153,6 +171,7 @@
         </w:rPr>
       </w:pPr>
       <w:hyperlink r:id="rId5" w:history="1">
+        <w:proofErr w:type="spellStart"/>
         <w:r>
           <w:rPr>
             <w:rStyle w:val="Hyperlink"/>
@@ -162,6 +181,7 @@
           </w:rPr>
           <w:t>Triviador</w:t>
         </w:r>
+        <w:proofErr w:type="spellEnd"/>
       </w:hyperlink>
     </w:p>
     <w:p>
@@ -475,6 +495,139 @@
           <w:szCs w:val="24"/>
         </w:rPr>
         <w:t>Improved UI experience by creating a main menu</w:t>
+      </w:r>
+    </w:p>
+    <w:p>
+      <w:pPr>
+        <w:jc w:val="both"/>
+        <w:rPr>
+          <w:rFonts w:ascii="Times New Roman" w:hAnsi="Times New Roman" w:cs="Times New Roman"/>
+          <w:sz w:val="28"/>
+          <w:szCs w:val="28"/>
+        </w:rPr>
+      </w:pPr>
+    </w:p>
+    <w:p>
+      <w:pPr>
+        <w:jc w:val="both"/>
+        <w:rPr>
+          <w:rFonts w:ascii="Times New Roman" w:hAnsi="Times New Roman" w:cs="Times New Roman"/>
+          <w:b/>
+          <w:bCs/>
+          <w:sz w:val="28"/>
+          <w:szCs w:val="28"/>
+          <w:u w:val="single"/>
+        </w:rPr>
+      </w:pPr>
+      <w:r>
+        <w:rPr>
+          <w:rFonts w:ascii="Times New Roman" w:hAnsi="Times New Roman" w:cs="Times New Roman"/>
+          <w:b/>
+          <w:bCs/>
+          <w:sz w:val="28"/>
+          <w:szCs w:val="28"/>
+          <w:u w:val="single"/>
+        </w:rPr>
+        <w:t xml:space="preserve">Iteration </w:t>
+      </w:r>
+      <w:r>
+        <w:rPr>
+          <w:rFonts w:ascii="Times New Roman" w:hAnsi="Times New Roman" w:cs="Times New Roman"/>
+          <w:b/>
+          <w:bCs/>
+          <w:sz w:val="28"/>
+          <w:szCs w:val="28"/>
+          <w:u w:val="single"/>
+        </w:rPr>
+        <w:t>3 (week 8)</w:t>
+      </w:r>
+      <w:r>
+        <w:rPr>
+          <w:rFonts w:ascii="Times New Roman" w:hAnsi="Times New Roman" w:cs="Times New Roman"/>
+          <w:b/>
+          <w:bCs/>
+          <w:sz w:val="28"/>
+          <w:szCs w:val="28"/>
+          <w:u w:val="single"/>
+        </w:rPr>
+        <w:t>:</w:t>
+      </w:r>
+    </w:p>
+    <w:p>
+      <w:pPr>
+        <w:pStyle w:val="ListParagraph"/>
+        <w:numPr>
+          <w:ilvl w:val="0"/>
+          <w:numId w:val="1"/>
+        </w:numPr>
+        <w:jc w:val="both"/>
+        <w:rPr>
+          <w:rFonts w:ascii="Times New Roman" w:hAnsi="Times New Roman" w:cs="Times New Roman"/>
+          <w:sz w:val="28"/>
+          <w:szCs w:val="28"/>
+        </w:rPr>
+      </w:pPr>
+      <w:r>
+        <w:rPr>
+          <w:rFonts w:ascii="Times New Roman" w:hAnsi="Times New Roman" w:cs="Times New Roman"/>
+          <w:sz w:val="24"/>
+          <w:szCs w:val="24"/>
+        </w:rPr>
+        <w:t>Started the implementation of the multiplayer part</w:t>
+      </w:r>
+    </w:p>
+    <w:p>
+      <w:pPr>
+        <w:pStyle w:val="ListParagraph"/>
+        <w:numPr>
+          <w:ilvl w:val="0"/>
+          <w:numId w:val="1"/>
+        </w:numPr>
+        <w:jc w:val="both"/>
+        <w:rPr>
+          <w:rFonts w:ascii="Times New Roman" w:hAnsi="Times New Roman" w:cs="Times New Roman"/>
+          <w:sz w:val="28"/>
+          <w:szCs w:val="28"/>
+        </w:rPr>
+      </w:pPr>
+      <w:r>
+        <w:rPr>
+          <w:rFonts w:ascii="Times New Roman" w:hAnsi="Times New Roman" w:cs="Times New Roman"/>
+          <w:sz w:val="24"/>
+          <w:szCs w:val="24"/>
+        </w:rPr>
+        <w:t>Tried to synchronize the players using Mirror package</w:t>
+      </w:r>
+    </w:p>
+    <w:p>
+      <w:pPr>
+        <w:pStyle w:val="ListParagraph"/>
+        <w:numPr>
+          <w:ilvl w:val="0"/>
+          <w:numId w:val="1"/>
+        </w:numPr>
+        <w:jc w:val="both"/>
+        <w:rPr>
+          <w:rFonts w:ascii="Times New Roman" w:hAnsi="Times New Roman" w:cs="Times New Roman"/>
+          <w:sz w:val="24"/>
+          <w:szCs w:val="24"/>
+        </w:rPr>
+      </w:pPr>
+      <w:r>
+        <w:rPr>
+          <w:rFonts w:ascii="Times New Roman" w:hAnsi="Times New Roman" w:cs="Times New Roman"/>
+          <w:sz w:val="24"/>
+          <w:szCs w:val="24"/>
+        </w:rPr>
+        <w:t xml:space="preserve">Added </w:t>
+      </w:r>
+      <w:r>
+        <w:rPr>
+          <w:rFonts w:ascii="Times New Roman" w:hAnsi="Times New Roman" w:cs="Times New Roman"/>
+          <w:sz w:val="24"/>
+          <w:szCs w:val="24"/>
+        </w:rPr>
+        <w:t>a scene for the end of the game</w:t>
       </w:r>
     </w:p>
     <w:p>

</xml_diff>